<commit_message>
fixes made to bmtk merged, updated docs
</commit_message>
<xml_diff>
--- a/01-Installing_BMTK.docx
+++ b/01-Installing_BMTK.docx
@@ -69,50 +69,6 @@
           <w:ilvl w:val="0"/>
           <w:numId w:val="1"/>
         </w:numPr>
-      </w:pPr>
-      <w:r>
-        <w:t xml:space="preserve">Currently there are several issues in </w:t>
-      </w:r>
-      <w:r>
-        <w:rPr>
-          <w:highlight w:val="yellow"/>
-        </w:rPr>
-        <w:t>Windows</w:t>
-      </w:r>
-      <w:r>
-        <w:t xml:space="preserve"> when using BMTK, fixes have been made from a forked repository located at: </w:t>
-      </w:r>
-      <w:hyperlink r:id="rId6" w:history="1">
-        <w:r>
-          <w:rPr>
-            <w:rStyle w:val="Hyperlink"/>
-            <w:rFonts w:ascii="Courier New" w:hAnsi="Courier New" w:cs="Courier New"/>
-            <w:highlight w:val="lightGray"/>
-          </w:rPr>
-          <w:t>https://github.com/tjbanks/bmtk</w:t>
-        </w:r>
-      </w:hyperlink>
-      <w:r>
-        <w:t xml:space="preserve"> (</w:t>
-      </w:r>
-      <w:r>
-        <w:rPr>
-          <w:u w:val="single"/>
-        </w:rPr>
-        <w:t>You’ll need to change to the correct branch for now as well</w:t>
-      </w:r>
-      <w:r>
-        <w:t xml:space="preserve">) </w:t>
-      </w:r>
-    </w:p>
-    <w:p>
-      <w:pPr>
-        <w:pStyle w:val="ListParagraph"/>
-      </w:pPr>
-    </w:p>
-    <w:p>
-      <w:pPr>
-        <w:pStyle w:val="ListParagraph"/>
       </w:pPr>
       <w:r>
         <w:t>From the ‘</w:t>
@@ -153,7 +109,7 @@
                     </pic:cNvPicPr>
                   </pic:nvPicPr>
                   <pic:blipFill>
-                    <a:blip r:embed="rId7">
+                    <a:blip r:embed="rId6">
                       <a:extLst>
                         <a:ext uri="{28A0092B-C50C-407E-A947-70E740481C1C}">
                           <a14:useLocalDpi xmlns:a14="http://schemas.microsoft.com/office/drawing/2010/main" val="0"/>
@@ -269,7 +225,6 @@
       <w:pPr>
         <w:pStyle w:val="ListParagraph"/>
         <w:rPr>
-          <w:rStyle w:val="Hyperlink"/>
           <w:rFonts w:ascii="Courier New" w:hAnsi="Courier New" w:cs="Courier New"/>
           <w:highlight w:val="lightGray"/>
         </w:rPr>
@@ -281,191 +236,7 @@
         </w:rPr>
         <w:t xml:space="preserve">git clone </w:t>
       </w:r>
-      <w:hyperlink r:id="rId8" w:history="1">
-        <w:r>
-          <w:rPr>
-            <w:rStyle w:val="Hyperlink"/>
-            <w:rFonts w:ascii="Courier New" w:hAnsi="Courier New" w:cs="Courier New"/>
-            <w:highlight w:val="lightGray"/>
-          </w:rPr>
-          <w:t>https://github.com/tjbanks/bmtk</w:t>
-        </w:r>
-      </w:hyperlink>
-    </w:p>
-    <w:p>
-      <w:pPr>
-        <w:pStyle w:val="ListParagraph"/>
-        <w:rPr>
-          <w:rFonts w:ascii="Courier New" w:hAnsi="Courier New" w:cs="Courier New"/>
-          <w:highlight w:val="lightGray"/>
-        </w:rPr>
-      </w:pPr>
-      <w:r>
-        <w:rPr>
-          <w:rFonts w:ascii="Courier New" w:hAnsi="Courier New" w:cs="Courier New"/>
-          <w:highlight w:val="lightGray"/>
-        </w:rPr>
-        <w:t xml:space="preserve">cd </w:t>
-      </w:r>
-      <w:proofErr w:type="spellStart"/>
-      <w:r>
-        <w:rPr>
-          <w:rFonts w:ascii="Courier New" w:hAnsi="Courier New" w:cs="Courier New"/>
-          <w:highlight w:val="lightGray"/>
-        </w:rPr>
-        <w:t>btmk</w:t>
-      </w:r>
-      <w:proofErr w:type="spellEnd"/>
-    </w:p>
-    <w:p>
-      <w:pPr>
-        <w:pStyle w:val="ListParagraph"/>
-        <w:rPr>
-          <w:rFonts w:ascii="Courier New" w:hAnsi="Courier New" w:cs="Courier New"/>
-          <w:highlight w:val="lightGray"/>
-        </w:rPr>
-      </w:pPr>
-      <w:r>
-        <w:rPr>
-          <w:rFonts w:ascii="Courier New" w:hAnsi="Courier New" w:cs="Courier New"/>
-          <w:highlight w:val="lightGray"/>
-        </w:rPr>
-        <w:t xml:space="preserve">git checkout </w:t>
-      </w:r>
-      <w:proofErr w:type="spellStart"/>
-      <w:proofErr w:type="gramStart"/>
-      <w:r>
-        <w:rPr>
-          <w:rFonts w:ascii="Courier New" w:hAnsi="Courier New" w:cs="Courier New"/>
-          <w:highlight w:val="lightGray"/>
-        </w:rPr>
-        <w:t>develop</w:t>
-      </w:r>
-      <w:proofErr w:type="gramEnd"/>
-      <w:r>
-        <w:rPr>
-          <w:rFonts w:ascii="Courier New" w:hAnsi="Courier New" w:cs="Courier New"/>
-          <w:highlight w:val="lightGray"/>
-        </w:rPr>
-        <w:t>_winin</w:t>
-      </w:r>
-      <w:proofErr w:type="spellEnd"/>
-    </w:p>
-    <w:p>
-      <w:pPr>
-        <w:pStyle w:val="ListParagraph"/>
-        <w:rPr>
-          <w:rFonts w:ascii="Courier New" w:hAnsi="Courier New" w:cs="Courier New"/>
-          <w:highlight w:val="lightGray"/>
-        </w:rPr>
-      </w:pPr>
-    </w:p>
-    <w:p>
-      <w:pPr>
-        <w:pStyle w:val="ListParagraph"/>
-      </w:pPr>
-      <w:r>
-        <w:t xml:space="preserve">In the future, these changes may be included in the BMTK release but until then and otherwise, for </w:t>
-      </w:r>
-      <w:r>
-        <w:rPr>
-          <w:highlight w:val="yellow"/>
-        </w:rPr>
-        <w:t>Linux/Mac</w:t>
-      </w:r>
-      <w:r>
-        <w:t xml:space="preserve"> use the Allen Institute’s repository: (</w:t>
-      </w:r>
-      <w:r>
-        <w:rPr>
-          <w:color w:val="FF0000"/>
-        </w:rPr>
-        <w:t>Don’t run this again if you’re on Windows</w:t>
-      </w:r>
-      <w:r>
-        <w:t>)</w:t>
-      </w:r>
-    </w:p>
-    <w:p>
-      <w:pPr>
-        <w:pStyle w:val="ListParagraph"/>
-      </w:pPr>
-    </w:p>
-    <w:p>
-      <w:pPr>
-        <w:pStyle w:val="ListParagraph"/>
-        <w:rPr>
-          <w:rFonts w:ascii="Courier New" w:hAnsi="Courier New" w:cs="Courier New"/>
-          <w:highlight w:val="lightGray"/>
-        </w:rPr>
-      </w:pPr>
-      <w:proofErr w:type="spellStart"/>
-      <w:r>
-        <w:rPr>
-          <w:rFonts w:ascii="Courier New" w:hAnsi="Courier New" w:cs="Courier New"/>
-          <w:highlight w:val="lightGray"/>
-        </w:rPr>
-        <w:t>mkdir</w:t>
-      </w:r>
-      <w:proofErr w:type="spellEnd"/>
-      <w:r>
-        <w:rPr>
-          <w:rFonts w:ascii="Courier New" w:hAnsi="Courier New" w:cs="Courier New"/>
-          <w:highlight w:val="lightGray"/>
-        </w:rPr>
-        <w:t xml:space="preserve"> </w:t>
-      </w:r>
-      <w:proofErr w:type="spellStart"/>
-      <w:r>
-        <w:rPr>
-          <w:rFonts w:ascii="Courier New" w:hAnsi="Courier New" w:cs="Courier New"/>
-          <w:highlight w:val="lightGray"/>
-        </w:rPr>
-        <w:t>temp_bmtk_install</w:t>
-      </w:r>
-      <w:proofErr w:type="spellEnd"/>
-    </w:p>
-    <w:p>
-      <w:pPr>
-        <w:pStyle w:val="ListParagraph"/>
-        <w:rPr>
-          <w:rFonts w:ascii="Courier New" w:hAnsi="Courier New" w:cs="Courier New"/>
-          <w:highlight w:val="lightGray"/>
-        </w:rPr>
-      </w:pPr>
-      <w:r>
-        <w:rPr>
-          <w:rFonts w:ascii="Courier New" w:hAnsi="Courier New" w:cs="Courier New"/>
-          <w:highlight w:val="lightGray"/>
-        </w:rPr>
-        <w:t xml:space="preserve">cd </w:t>
-      </w:r>
-      <w:proofErr w:type="spellStart"/>
-      <w:r>
-        <w:rPr>
-          <w:rFonts w:ascii="Courier New" w:hAnsi="Courier New" w:cs="Courier New"/>
-          <w:highlight w:val="lightGray"/>
-        </w:rPr>
-        <w:t>temp_btmk_install</w:t>
-      </w:r>
-      <w:proofErr w:type="spellEnd"/>
-    </w:p>
-    <w:p>
-      <w:pPr>
-        <w:pStyle w:val="ListParagraph"/>
-        <w:rPr>
-          <w:rFonts w:ascii="Courier New" w:hAnsi="Courier New" w:cs="Courier New"/>
-          <w:highlight w:val="lightGray"/>
-        </w:rPr>
-      </w:pPr>
-      <w:r>
-        <w:rPr>
-          <w:rFonts w:ascii="Courier New" w:hAnsi="Courier New" w:cs="Courier New"/>
-          <w:highlight w:val="lightGray"/>
-        </w:rPr>
-        <w:t xml:space="preserve">git clone </w:t>
-      </w:r>
-      <w:hyperlink r:id="rId9" w:history="1">
+      <w:hyperlink r:id="rId7" w:history="1">
         <w:r>
           <w:rPr>
             <w:rStyle w:val="Hyperlink"/>
@@ -481,31 +252,6 @@
         <w:pStyle w:val="ListParagraph"/>
         <w:rPr>
           <w:rFonts w:ascii="Courier New" w:hAnsi="Courier New" w:cs="Courier New"/>
-          <w:highlight w:val="lightGray"/>
-        </w:rPr>
-      </w:pPr>
-      <w:r>
-        <w:rPr>
-          <w:rFonts w:ascii="Courier New" w:hAnsi="Courier New" w:cs="Courier New"/>
-          <w:highlight w:val="lightGray"/>
-        </w:rPr>
-        <w:t xml:space="preserve">cd </w:t>
-      </w:r>
-      <w:proofErr w:type="spellStart"/>
-      <w:r>
-        <w:rPr>
-          <w:rFonts w:ascii="Courier New" w:hAnsi="Courier New" w:cs="Courier New"/>
-          <w:highlight w:val="lightGray"/>
-        </w:rPr>
-        <w:t>btmk</w:t>
-      </w:r>
-      <w:proofErr w:type="spellEnd"/>
-    </w:p>
-    <w:p>
-      <w:pPr>
-        <w:pStyle w:val="ListParagraph"/>
-        <w:rPr>
-          <w:rFonts w:ascii="Courier New" w:hAnsi="Courier New" w:cs="Courier New"/>
         </w:rPr>
       </w:pPr>
     </w:p>
@@ -595,8 +341,6 @@
       <w:r>
         <w:t>)</w:t>
       </w:r>
-      <w:bookmarkStart w:id="0" w:name="_GoBack"/>
-      <w:bookmarkEnd w:id="0"/>
     </w:p>
     <w:p>
       <w:pPr>
@@ -606,7 +350,6 @@
         <w:rPr>
           <w:noProof/>
         </w:rPr>
-        <w:lastRenderedPageBreak/>
         <w:drawing>
           <wp:inline distT="0" distB="0" distL="0" distR="0" wp14:anchorId="554F6CB7" wp14:editId="630A91AE">
             <wp:extent cx="2468880" cy="1059180"/>
@@ -625,7 +368,7 @@
                     </pic:cNvPicPr>
                   </pic:nvPicPr>
                   <pic:blipFill>
-                    <a:blip r:embed="rId10">
+                    <a:blip r:embed="rId8">
                       <a:extLst>
                         <a:ext uri="{28A0092B-C50C-407E-A947-70E740481C1C}">
                           <a14:useLocalDpi xmlns:a14="http://schemas.microsoft.com/office/drawing/2010/main" val="0"/>
@@ -673,6 +416,13 @@
         </w:rPr>
         <w:t>cd C:\Users\&lt;your_username&gt;\Desktop\temp_bmtk_install</w:t>
       </w:r>
+      <w:r>
+        <w:rPr>
+          <w:rFonts w:ascii="Courier New" w:hAnsi="Courier New" w:cs="Courier New"/>
+          <w:highlight w:val="lightGray"/>
+        </w:rPr>
+        <w:t>\bmtk</w:t>
+      </w:r>
     </w:p>
     <w:p>
       <w:pPr>
@@ -776,6 +526,46 @@
           <w:highlight w:val="yellow"/>
         </w:rPr>
         <w:t xml:space="preserve">the command </w:t>
+      </w:r>
+    </w:p>
+    <w:p>
+      <w:pPr>
+        <w:spacing w:after="0"/>
+        <w:ind w:left="720"/>
+        <w:rPr>
+          <w:rFonts w:ascii="Courier New" w:hAnsi="Courier New" w:cs="Courier New"/>
+          <w:highlight w:val="lightGray"/>
+        </w:rPr>
+      </w:pPr>
+      <w:r>
+        <w:rPr>
+          <w:rFonts w:ascii="Courier New" w:hAnsi="Courier New" w:cs="Courier New"/>
+          <w:highlight w:val="lightGray"/>
+        </w:rPr>
+        <w:t>cd</w:t>
+      </w:r>
+      <w:proofErr w:type="gramStart"/>
+      <w:r>
+        <w:rPr>
+          <w:rFonts w:ascii="Courier New" w:hAnsi="Courier New" w:cs="Courier New"/>
+          <w:highlight w:val="lightGray"/>
+        </w:rPr>
+        <w:t xml:space="preserve"> ..</w:t>
+      </w:r>
+      <w:proofErr w:type="gramEnd"/>
+      <w:r>
+        <w:rPr>
+          <w:rFonts w:ascii="Courier New" w:hAnsi="Courier New" w:cs="Courier New"/>
+          <w:highlight w:val="lightGray"/>
+        </w:rPr>
+        <w:t>/</w:t>
+      </w:r>
+      <w:r>
+        <w:rPr>
+          <w:rFonts w:ascii="Courier New" w:hAnsi="Courier New" w:cs="Courier New"/>
+          <w:highlight w:val="lightGray"/>
+        </w:rPr>
+        <w:t>..</w:t>
       </w:r>
     </w:p>
     <w:p>
@@ -823,7 +613,16 @@
           <w:rFonts w:ascii="Courier New" w:hAnsi="Courier New" w:cs="Courier New"/>
           <w:highlight w:val="lightGray"/>
         </w:rPr>
-        <w:t>Users\&lt;your_username&gt;\Desktop\temp_bmtk_install</w:t>
+        <w:t>Users\&lt;</w:t>
+      </w:r>
+      <w:bookmarkStart w:id="0" w:name="_GoBack"/>
+      <w:bookmarkEnd w:id="0"/>
+      <w:r>
+        <w:rPr>
+          <w:rFonts w:ascii="Courier New" w:hAnsi="Courier New" w:cs="Courier New"/>
+          <w:highlight w:val="lightGray"/>
+        </w:rPr>
+        <w:t>your_username&gt;\Desktop\temp_bmtk_install</w:t>
       </w:r>
     </w:p>
     <w:p>
@@ -1215,6 +1014,15 @@
     <w:p/>
     <w:p/>
     <w:p/>
+    <w:p/>
+    <w:p/>
+    <w:p/>
+    <w:p/>
+    <w:p/>
+    <w:p/>
+    <w:p/>
+    <w:p/>
+    <w:p/>
     <w:p>
       <w:pPr>
         <w:pStyle w:val="Heading1"/>
@@ -1236,7 +1044,7 @@
       <w:r>
         <w:t>Download and install Anaconda3 (</w:t>
       </w:r>
-      <w:hyperlink r:id="rId11" w:anchor="download" w:history="1">
+      <w:hyperlink r:id="rId9" w:anchor="download" w:history="1">
         <w:r>
           <w:rPr>
             <w:rStyle w:val="Hyperlink"/>
@@ -1259,7 +1067,7 @@
       <w:r>
         <w:t>Download and install Neuron (</w:t>
       </w:r>
-      <w:hyperlink r:id="rId12" w:history="1">
+      <w:hyperlink r:id="rId10" w:history="1">
         <w:r>
           <w:rPr>
             <w:rStyle w:val="Hyperlink"/>
@@ -1344,7 +1152,7 @@
                     <pic:cNvPicPr/>
                   </pic:nvPicPr>
                   <pic:blipFill>
-                    <a:blip r:embed="rId13"/>
+                    <a:blip r:embed="rId11"/>
                     <a:stretch>
                       <a:fillRect/>
                     </a:stretch>
@@ -1407,7 +1215,7 @@
                     <pic:cNvPicPr/>
                   </pic:nvPicPr>
                   <pic:blipFill>
-                    <a:blip r:embed="rId14"/>
+                    <a:blip r:embed="rId12"/>
                     <a:stretch>
                       <a:fillRect/>
                     </a:stretch>
@@ -1500,7 +1308,7 @@
                     <pic:cNvPicPr/>
                   </pic:nvPicPr>
                   <pic:blipFill>
-                    <a:blip r:embed="rId15"/>
+                    <a:blip r:embed="rId13"/>
                     <a:stretch>
                       <a:fillRect/>
                     </a:stretch>

</xml_diff>